<commit_message>
exam2 + correction TP2
</commit_message>
<xml_diff>
--- a/TP2/TP2.docx
+++ b/TP2/TP2.docx
@@ -1,6 +1,6 @@
 
 <file path=word/document.xml><?xml version="1.0" encoding="utf-8"?>
-<w:document xmlns:wpc="http://schemas.microsoft.com/office/word/2010/wordprocessingCanvas" xmlns:cx="http://schemas.microsoft.com/office/drawing/2014/chartex" xmlns:cx1="http://schemas.microsoft.com/office/drawing/2015/9/8/chartex" xmlns:cx2="http://schemas.microsoft.com/office/drawing/2015/10/21/chartex" xmlns:cx3="http://schemas.microsoft.com/office/drawing/2016/5/9/chartex" xmlns:cx4="http://schemas.microsoft.com/office/drawing/2016/5/10/chartex" xmlns:cx5="http://schemas.microsoft.com/office/drawing/2016/5/11/chartex" xmlns:cx6="http://schemas.microsoft.com/office/drawing/2016/5/12/chartex" xmlns:cx7="http://schemas.microsoft.com/office/drawing/2016/5/13/chartex" xmlns:cx8="http://schemas.microsoft.com/office/drawing/2016/5/14/chartex" xmlns:mc="http://schemas.openxmlformats.org/markup-compatibility/2006" xmlns:aink="http://schemas.microsoft.com/office/drawing/2016/ink" xmlns:am3d="http://schemas.microsoft.com/office/drawing/2017/model3d" xmlns:o="urn:schemas-microsoft-com:office:office" xmlns:oel="http://schemas.microsoft.com/office/2019/extlst" xmlns:r="http://schemas.openxmlformats.org/officeDocument/2006/relationships" xmlns:m="http://schemas.openxmlformats.org/officeDocument/2006/math" xmlns:v="urn:schemas-microsoft-com:vml" xmlns:wp14="http://schemas.microsoft.com/office/word/2010/wordprocessingDrawing" xmlns:wp="http://schemas.openxmlformats.org/drawingml/2006/wordprocessingDrawing" xmlns:w10="urn:schemas-microsoft-com:office:word" xmlns:w="http://schemas.openxmlformats.org/wordprocessingml/2006/main" xmlns:w14="http://schemas.microsoft.com/office/word/2010/wordml" xmlns:w15="http://schemas.microsoft.com/office/word/2012/wordml" xmlns:w16cex="http://schemas.microsoft.com/office/word/2018/wordml/cex" xmlns:w16cid="http://schemas.microsoft.com/office/word/2016/wordml/cid" xmlns:w16="http://schemas.microsoft.com/office/word/2018/wordml" xmlns:w16du="http://schemas.microsoft.com/office/word/2023/wordml/word16du" xmlns:w16sdtdh="http://schemas.microsoft.com/office/word/2020/wordml/sdtdatahash" xmlns:w16se="http://schemas.microsoft.com/office/word/2015/wordml/symex" xmlns:wpg="http://schemas.microsoft.com/office/word/2010/wordprocessingGroup" xmlns:wpi="http://schemas.microsoft.com/office/word/2010/wordprocessingInk" xmlns:wne="http://schemas.microsoft.com/office/word/2006/wordml" xmlns:wps="http://schemas.microsoft.com/office/word/2010/wordprocessingShape" mc:Ignorable="w14 w15 w16se w16cid w16 w16cex w16sdtdh w16du wp14">
+<w:document xmlns:wpc="http://schemas.microsoft.com/office/word/2010/wordprocessingCanvas" xmlns:cx="http://schemas.microsoft.com/office/drawing/2014/chartex" xmlns:cx1="http://schemas.microsoft.com/office/drawing/2015/9/8/chartex" xmlns:cx2="http://schemas.microsoft.com/office/drawing/2015/10/21/chartex" xmlns:cx3="http://schemas.microsoft.com/office/drawing/2016/5/9/chartex" xmlns:cx4="http://schemas.microsoft.com/office/drawing/2016/5/10/chartex" xmlns:cx5="http://schemas.microsoft.com/office/drawing/2016/5/11/chartex" xmlns:cx6="http://schemas.microsoft.com/office/drawing/2016/5/12/chartex" xmlns:cx7="http://schemas.microsoft.com/office/drawing/2016/5/13/chartex" xmlns:cx8="http://schemas.microsoft.com/office/drawing/2016/5/14/chartex" xmlns:mc="http://schemas.openxmlformats.org/markup-compatibility/2006" xmlns:aink="http://schemas.microsoft.com/office/drawing/2016/ink" xmlns:am3d="http://schemas.microsoft.com/office/drawing/2017/model3d" xmlns:o="urn:schemas-microsoft-com:office:office" xmlns:oel="http://schemas.microsoft.com/office/2019/extlst" xmlns:r="http://schemas.openxmlformats.org/officeDocument/2006/relationships" xmlns:m="http://schemas.openxmlformats.org/officeDocument/2006/math" xmlns:v="urn:schemas-microsoft-com:vml" xmlns:wp14="http://schemas.microsoft.com/office/word/2010/wordprocessingDrawing" xmlns:wp="http://schemas.openxmlformats.org/drawingml/2006/wordprocessingDrawing" xmlns:w10="urn:schemas-microsoft-com:office:word" xmlns:w="http://schemas.openxmlformats.org/wordprocessingml/2006/main" xmlns:w14="http://schemas.microsoft.com/office/word/2010/wordml" xmlns:w15="http://schemas.microsoft.com/office/word/2012/wordml" xmlns:w16cex="http://schemas.microsoft.com/office/word/2018/wordml/cex" xmlns:w16cid="http://schemas.microsoft.com/office/word/2016/wordml/cid" xmlns:w16="http://schemas.microsoft.com/office/word/2018/wordml" xmlns:w16sdtdh="http://schemas.microsoft.com/office/word/2020/wordml/sdtdatahash" xmlns:w16se="http://schemas.microsoft.com/office/word/2015/wordml/symex" xmlns:wpg="http://schemas.microsoft.com/office/word/2010/wordprocessingGroup" xmlns:wpi="http://schemas.microsoft.com/office/word/2010/wordprocessingInk" xmlns:wne="http://schemas.microsoft.com/office/word/2006/wordml" xmlns:wps="http://schemas.microsoft.com/office/word/2010/wordprocessingShape" mc:Ignorable="w14 w15 w16se w16cid w16 w16cex w16sdtdh wp14">
   <w:background w:color="F2F2F2" w:themeColor="background1" w:themeShade="F2"/>
   <w:body>
     <w:p>
@@ -396,7 +396,19 @@
         <w:rPr>
           <w:szCs w:val="24"/>
         </w:rPr>
-        <w:t xml:space="preserve">. Dans un site web, l’ergonomie est une étape très importante du design. À elle-même, l’ergonomie peux modifier </w:t>
+        <w:t>. Dans un site web, l’ergonomie est une étape très importante du design. À elle-même, l’ergonomie peu</w:t>
+      </w:r>
+      <w:r>
+        <w:rPr>
+          <w:szCs w:val="24"/>
+        </w:rPr>
+        <w:t>t</w:t>
+      </w:r>
+      <w:r>
+        <w:rPr>
+          <w:szCs w:val="24"/>
+        </w:rPr>
+        <w:t xml:space="preserve"> modifier </w:t>
       </w:r>
       <w:r>
         <w:rPr>
@@ -483,10 +495,16 @@
       </w:pPr>
       <w:r>
         <w:rPr>
-          <w:bCs/>
-          <w:szCs w:val="24"/>
-        </w:rPr>
-        <w:t xml:space="preserve">Deuxièmement, l’un </w:t>
+          <w:szCs w:val="24"/>
+        </w:rPr>
+        <w:t>Premièrement</w:t>
+      </w:r>
+      <w:r>
+        <w:rPr>
+          <w:bCs/>
+          <w:szCs w:val="24"/>
+        </w:rPr>
+        <w:t xml:space="preserve">, l’un </w:t>
       </w:r>
       <w:r>
         <w:rPr>
@@ -500,7 +518,21 @@
           <w:bCs/>
           <w:szCs w:val="24"/>
         </w:rPr>
-        <w:t xml:space="preserve"> les plus importants d’un site est son usabilité, si on ne peut pas comprendre facilement comment se diriger sur le site web, on ne va pas y rester. Pour le site de </w:t>
+        <w:t xml:space="preserve"> les plus importants d’un site est son u</w:t>
+      </w:r>
+      <w:r>
+        <w:rPr>
+          <w:bCs/>
+          <w:szCs w:val="24"/>
+        </w:rPr>
+        <w:t>tilis</w:t>
+      </w:r>
+      <w:r>
+        <w:rPr>
+          <w:bCs/>
+          <w:szCs w:val="24"/>
+        </w:rPr>
+        <w:t xml:space="preserve">abilité, si on ne peut pas comprendre facilement comment se diriger sur le site web, on ne va pas y rester. Pour le site de </w:t>
       </w:r>
       <w:proofErr w:type="spellStart"/>
       <w:r>
@@ -567,7 +599,21 @@
           <w:bCs/>
           <w:szCs w:val="24"/>
         </w:rPr>
-        <w:t xml:space="preserve"> qui ne contienne pas plus de 3 boutons qui nous permettent de se déplacer dans le site, ce qui nous permet de bien comprendre la structure du site sans se perdre. Un point négatif que j’ai remarqué sur l’utilisabilité du site est que dans la page d’</w:t>
+        <w:t xml:space="preserve"> qui ne contienne pas plus de 3 boutons qui nous permettent de </w:t>
+      </w:r>
+      <w:r>
+        <w:rPr>
+          <w:bCs/>
+          <w:szCs w:val="24"/>
+        </w:rPr>
+        <w:t>nous</w:t>
+      </w:r>
+      <w:r>
+        <w:rPr>
+          <w:bCs/>
+          <w:szCs w:val="24"/>
+        </w:rPr>
+        <w:t xml:space="preserve"> déplacer dans le site, ce qui nous permet de bien comprendre la structure du site sans se perdre. Un point négatif que j’ai remarqué sur l’utilisabilité du site est que dans la page d’</w:t>
       </w:r>
       <w:r>
         <w:rPr>
@@ -588,7 +634,21 @@
           <w:bCs/>
           <w:szCs w:val="24"/>
         </w:rPr>
-        <w:t>bar de défilement</w:t>
+        <w:t>bar</w:t>
+      </w:r>
+      <w:r>
+        <w:rPr>
+          <w:bCs/>
+          <w:szCs w:val="24"/>
+        </w:rPr>
+        <w:t>re</w:t>
+      </w:r>
+      <w:r>
+        <w:rPr>
+          <w:bCs/>
+          <w:szCs w:val="24"/>
+        </w:rPr>
+        <w:t xml:space="preserve"> de défilement</w:t>
       </w:r>
       <w:r>
         <w:rPr>
@@ -616,14 +676,35 @@
           <w:bCs/>
           <w:szCs w:val="24"/>
         </w:rPr>
-        <w:t xml:space="preserve">bar de défilement  </w:t>
-      </w:r>
-      <w:r>
-        <w:rPr>
-          <w:bCs/>
-          <w:szCs w:val="24"/>
-        </w:rPr>
-        <w:t>de vue</w:t>
+        <w:t>ba</w:t>
+      </w:r>
+      <w:r>
+        <w:rPr>
+          <w:bCs/>
+          <w:szCs w:val="24"/>
+        </w:rPr>
+        <w:t>rre</w:t>
+      </w:r>
+      <w:r>
+        <w:rPr>
+          <w:bCs/>
+          <w:szCs w:val="24"/>
+        </w:rPr>
+        <w:t xml:space="preserve"> de </w:t>
+      </w:r>
+      <w:r>
+        <w:rPr>
+          <w:bCs/>
+          <w:szCs w:val="24"/>
+        </w:rPr>
+        <w:t>défilement de</w:t>
+      </w:r>
+      <w:r>
+        <w:rPr>
+          <w:bCs/>
+          <w:szCs w:val="24"/>
+        </w:rPr>
+        <w:t xml:space="preserve"> vue</w:t>
       </w:r>
       <w:r>
         <w:rPr>
@@ -651,7 +732,21 @@
           <w:bCs/>
           <w:szCs w:val="24"/>
         </w:rPr>
-        <w:t xml:space="preserve"> la bar de défilement à droite se perd dans la couleur de fond de la section.</w:t>
+        <w:t xml:space="preserve"> la bar</w:t>
+      </w:r>
+      <w:r>
+        <w:rPr>
+          <w:bCs/>
+          <w:szCs w:val="24"/>
+        </w:rPr>
+        <w:t>re</w:t>
+      </w:r>
+      <w:r>
+        <w:rPr>
+          <w:bCs/>
+          <w:szCs w:val="24"/>
+        </w:rPr>
+        <w:t xml:space="preserve"> de défilement à droite se perd dans la couleur de fond de la section.</w:t>
       </w:r>
     </w:p>
     <w:p>
@@ -855,7 +950,13 @@
         <w:rPr>
           <w:szCs w:val="24"/>
         </w:rPr>
-        <w:t xml:space="preserve">Premièrement, quand l’utilisateur défile sur la page d’accueil de </w:t>
+        <w:t>Deuxièmement</w:t>
+      </w:r>
+      <w:r>
+        <w:rPr>
+          <w:szCs w:val="24"/>
+        </w:rPr>
+        <w:t xml:space="preserve">, quand l’utilisateur défile sur la page d’accueil de </w:t>
       </w:r>
       <w:proofErr w:type="spellStart"/>
       <w:r>
@@ -869,7 +970,61 @@
         <w:rPr>
           <w:szCs w:val="24"/>
         </w:rPr>
-        <w:t>, on peut constater que tout est séparé en section, ce qui rend la lisibilité beaucoup plus facile. Tout est grouper de manière à ne pas avoir de gros texte pour tout expliquer individuellement, on est capable de comprendre simplement avec quelque mot et quelque photo. Il a y de gros titre gras pour attirer l’attention du lecteur et même quand il y a des phrases, elles sont écrites avec de gros charactères pour ne perdre l’attention de l’usager. Les sections sont souvent séparées en couleur, ce qui différentie les sections et facilite la lecture rapide.</w:t>
+        <w:t>, on peut constater que tout est séparé en section, ce qui rend la lisibilité beaucoup plus facile. Tout est group</w:t>
+      </w:r>
+      <w:r>
+        <w:rPr>
+          <w:szCs w:val="24"/>
+        </w:rPr>
+        <w:t>é</w:t>
+      </w:r>
+      <w:r>
+        <w:rPr>
+          <w:szCs w:val="24"/>
+        </w:rPr>
+        <w:t xml:space="preserve"> de manière à ne pas avoir de gros texte pour tout expliquer individuellement, on est capable de comprendre simplement avec quelque mot et quelque photo. Il y </w:t>
+      </w:r>
+      <w:r>
+        <w:rPr>
+          <w:szCs w:val="24"/>
+        </w:rPr>
+        <w:t xml:space="preserve">a </w:t>
+      </w:r>
+      <w:r>
+        <w:rPr>
+          <w:szCs w:val="24"/>
+        </w:rPr>
+        <w:t xml:space="preserve">de gros titre gras pour attirer l’attention du lecteur et même quand il y a des phrases, elles sont </w:t>
+      </w:r>
+      <w:r>
+        <w:rPr>
+          <w:szCs w:val="24"/>
+        </w:rPr>
+        <w:t>très courtes</w:t>
+      </w:r>
+      <w:r>
+        <w:rPr>
+          <w:color w:val="000000"/>
+        </w:rPr>
+        <w:t xml:space="preserve"> </w:t>
+      </w:r>
+      <w:r>
+        <w:rPr>
+          <w:szCs w:val="24"/>
+        </w:rPr>
+        <w:t>pour ne perdre l’attention de l’usager. Les sections sont souvent séparées en couleur, ce qui</w:t>
+      </w:r>
+      <w:r>
+        <w:rPr>
+          <w:szCs w:val="24"/>
+        </w:rPr>
+        <w:t xml:space="preserve"> les</w:t>
+      </w:r>
+      <w:r>
+        <w:rPr>
+          <w:szCs w:val="24"/>
+        </w:rPr>
+        <w:t xml:space="preserve"> différentie et facilite la lecture rapide.</w:t>
       </w:r>
     </w:p>
     <w:p>
@@ -1007,7 +1162,18 @@
           <w:szCs w:val="32"/>
           <w:u w:val="single"/>
         </w:rPr>
-        <w:t>Utilisateur</w:t>
+        <w:t>u</w:t>
+      </w:r>
+      <w:r>
+        <w:rPr>
+          <w:b/>
+          <w:bCs/>
+          <w:color w:val="EB9241"/>
+          <w:sz w:val="32"/>
+          <w:szCs w:val="32"/>
+          <w:u w:val="single"/>
+        </w:rPr>
+        <w:t>tilisateur</w:t>
       </w:r>
     </w:p>
     <w:p>
@@ -1023,7 +1189,7 @@
           <w:szCs w:val="24"/>
         </w:rPr>
         <w:drawing>
-          <wp:anchor distT="0" distB="0" distL="114300" distR="114300" simplePos="0" relativeHeight="251660288" behindDoc="1" locked="0" layoutInCell="1" allowOverlap="1" wp14:anchorId="39E28B05" wp14:editId="21F0FABE">
+          <wp:anchor distT="0" distB="0" distL="114300" distR="114300" simplePos="0" relativeHeight="251660288" behindDoc="1" locked="0" layoutInCell="1" allowOverlap="1" wp14:anchorId="39E28B05" wp14:editId="69115F99">
             <wp:simplePos x="0" y="0"/>
             <wp:positionH relativeFrom="margin">
               <wp:align>center</wp:align>
@@ -1111,7 +1277,43 @@
         <w:rPr>
           <w:szCs w:val="24"/>
         </w:rPr>
-        <w:t xml:space="preserve"> faire comprendre a l’usager que ses actions fonctionne et que le site est entrain de les analyser. Pour le site de </w:t>
+        <w:t xml:space="preserve"> faire comprendre </w:t>
+      </w:r>
+      <w:r>
+        <w:rPr>
+          <w:szCs w:val="24"/>
+        </w:rPr>
+        <w:t>à</w:t>
+      </w:r>
+      <w:r>
+        <w:rPr>
+          <w:szCs w:val="24"/>
+        </w:rPr>
+        <w:t xml:space="preserve"> l’usager que ses actions fonctionne</w:t>
+      </w:r>
+      <w:r>
+        <w:rPr>
+          <w:szCs w:val="24"/>
+        </w:rPr>
+        <w:t>nt</w:t>
+      </w:r>
+      <w:r>
+        <w:rPr>
+          <w:szCs w:val="24"/>
+        </w:rPr>
+        <w:t xml:space="preserve"> et que le site est en</w:t>
+      </w:r>
+      <w:r>
+        <w:rPr>
+          <w:szCs w:val="24"/>
+        </w:rPr>
+        <w:t xml:space="preserve"> </w:t>
+      </w:r>
+      <w:r>
+        <w:rPr>
+          <w:szCs w:val="24"/>
+        </w:rPr>
+        <w:t xml:space="preserve">train de les analyser. Pour le site de </w:t>
       </w:r>
       <w:proofErr w:type="spellStart"/>
       <w:r>
@@ -1149,7 +1351,19 @@
         <w:rPr>
           <w:szCs w:val="24"/>
         </w:rPr>
-        <w:t xml:space="preserve">qui nous fait comprendre que la prochaine page charge, nous ne sommes pas pris sur la première page à se demander si c’est entrain de charger. Cependant, j’ai </w:t>
+        <w:t>qui nous fait comprendre que la prochaine page charge, nous ne sommes pas pris sur la première page à se demander si c’est en</w:t>
+      </w:r>
+      <w:r>
+        <w:rPr>
+          <w:szCs w:val="24"/>
+        </w:rPr>
+        <w:t xml:space="preserve"> </w:t>
+      </w:r>
+      <w:r>
+        <w:rPr>
+          <w:szCs w:val="24"/>
+        </w:rPr>
+        <w:t xml:space="preserve">train de charger. Cependant, j’ai </w:t>
       </w:r>
       <w:r>
         <w:rPr>
@@ -1379,7 +1593,37 @@
         <w:rPr>
           <w:szCs w:val="24"/>
         </w:rPr>
-        <w:t xml:space="preserve"> Menu’’, la page actuelle est d’une couleur différente alors nous savons toujours ou nous sommes dans le squelette du site. La structure du site n’est pas </w:t>
+        <w:t xml:space="preserve"> Menu’’, la page actuelle est d’une couleur différente alors nous savons toujours </w:t>
+      </w:r>
+      <w:r>
+        <w:rPr>
+          <w:color w:val="000000"/>
+        </w:rPr>
+        <w:t>où</w:t>
+      </w:r>
+      <w:r>
+        <w:rPr>
+          <w:color w:val="000000"/>
+        </w:rPr>
+        <w:t xml:space="preserve"> </w:t>
+      </w:r>
+      <w:r>
+        <w:rPr>
+          <w:szCs w:val="24"/>
+        </w:rPr>
+        <w:t>nous sommes dans le squelette du site. La structure</w:t>
+      </w:r>
+      <w:r>
+        <w:rPr>
+          <w:szCs w:val="24"/>
+        </w:rPr>
+        <w:t xml:space="preserve"> </w:t>
+      </w:r>
+      <w:r>
+        <w:rPr>
+          <w:szCs w:val="24"/>
+        </w:rPr>
+        <w:t xml:space="preserve">n’est pas </w:t>
       </w:r>
       <w:r>
         <w:rPr>
@@ -1391,7 +1635,37 @@
         <w:rPr>
           <w:szCs w:val="24"/>
         </w:rPr>
-        <w:t xml:space="preserve"> et puisque les pages se ressemblent tous nous n'avons jamais l’impression de se perdre dans le site web.</w:t>
+        <w:t xml:space="preserve"> et puisque les pages se ressemblent tou</w:t>
+      </w:r>
+      <w:r>
+        <w:rPr>
+          <w:szCs w:val="24"/>
+        </w:rPr>
+        <w:t>tes</w:t>
+      </w:r>
+      <w:r>
+        <w:rPr>
+          <w:szCs w:val="24"/>
+        </w:rPr>
+        <w:t>,</w:t>
+      </w:r>
+      <w:r>
+        <w:rPr>
+          <w:szCs w:val="24"/>
+        </w:rPr>
+        <w:t xml:space="preserve"> nous n'avons jamais l’impression de </w:t>
+      </w:r>
+      <w:r>
+        <w:rPr>
+          <w:szCs w:val="24"/>
+        </w:rPr>
+        <w:t>nous</w:t>
+      </w:r>
+      <w:r>
+        <w:rPr>
+          <w:szCs w:val="24"/>
+        </w:rPr>
+        <w:t xml:space="preserve"> perdre dans le site web.</w:t>
       </w:r>
       <w:r>
         <w:rPr>
@@ -1515,7 +1789,19 @@
         <w:rPr>
           <w:szCs w:val="24"/>
         </w:rPr>
-        <w:t xml:space="preserve">Finalement, les seuls points négatifs que j’ai ressorti lors de mon évaluation de l’ergonomie de Mondoux.ca ne vont pas vraiment empêcher l’utilisateur classique de naviguer à travers le site web. </w:t>
+        <w:t>Finalement, les seuls points négatifs que j’ai ressorti</w:t>
+      </w:r>
+      <w:r>
+        <w:rPr>
+          <w:szCs w:val="24"/>
+        </w:rPr>
+        <w:t>s</w:t>
+      </w:r>
+      <w:r>
+        <w:rPr>
+          <w:szCs w:val="24"/>
+        </w:rPr>
+        <w:t xml:space="preserve"> lors de mon évaluation de l’ergonomie de Mondoux.ca ne vont pas vraiment empêcher l’utilisateur classique de naviguer à travers le site web. </w:t>
       </w:r>
       <w:r>
         <w:rPr>
@@ -1527,13 +1813,49 @@
         <w:rPr>
           <w:szCs w:val="24"/>
         </w:rPr>
-        <w:t xml:space="preserve"> d’ergonomie, Mondoux.ca mets bien en place la plupart des points vue en classe, sa lisibilité est très bonne, on ne regarde pas le site en se disant qu’il contient trop de chose, le site est très facile à utiliser, </w:t>
-      </w:r>
-      <w:r>
-        <w:rPr>
-          <w:szCs w:val="24"/>
-        </w:rPr>
-        <w:t xml:space="preserve">le retour utilisateur est très présent, quand on fait une action, on voit que le site répond et l’homogénéité du site est très propre, on se retrouve facilement dans les pages qui se ressemble. Alors pour conclure, le site de </w:t>
+        <w:t xml:space="preserve"> d’ergonomie, Mondoux.ca met bien en place la plupart des points vu</w:t>
+      </w:r>
+      <w:r>
+        <w:rPr>
+          <w:szCs w:val="24"/>
+        </w:rPr>
+        <w:t>s</w:t>
+      </w:r>
+      <w:r>
+        <w:rPr>
+          <w:szCs w:val="24"/>
+        </w:rPr>
+        <w:t xml:space="preserve"> en classe, sa lisibilité est très bonne, on ne regarde pas le site en se disant qu’il contient trop de chose</w:t>
+      </w:r>
+      <w:r>
+        <w:rPr>
+          <w:szCs w:val="24"/>
+        </w:rPr>
+        <w:t>s</w:t>
+      </w:r>
+      <w:r>
+        <w:rPr>
+          <w:szCs w:val="24"/>
+        </w:rPr>
+        <w:t xml:space="preserve">, le site est très facile à utiliser, </w:t>
+      </w:r>
+      <w:r>
+        <w:rPr>
+          <w:szCs w:val="24"/>
+        </w:rPr>
+        <w:t>le retour utilisateur est très présent, quand on fait une action, on voit que le site répond et l’homogénéité du site est très propre, on se retrouve facilement dans les pages qui se ressemble</w:t>
+      </w:r>
+      <w:r>
+        <w:rPr>
+          <w:szCs w:val="24"/>
+        </w:rPr>
+        <w:t>nt</w:t>
+      </w:r>
+      <w:r>
+        <w:rPr>
+          <w:szCs w:val="24"/>
+        </w:rPr>
+        <w:t xml:space="preserve">. Alors pour conclure, le site de </w:t>
       </w:r>
       <w:proofErr w:type="spellStart"/>
       <w:r>
@@ -1547,7 +1869,13 @@
         <w:rPr>
           <w:szCs w:val="24"/>
         </w:rPr>
-        <w:t xml:space="preserve"> respecte grandement les principes d’ergonomie vue en classe, il est très agréable à utiliser.</w:t>
+        <w:t xml:space="preserve"> respecte grandement les principes d’ergonomie vue en classe, il est très agréable à utiliser</w:t>
+      </w:r>
+      <w:r>
+        <w:rPr>
+          <w:szCs w:val="24"/>
+        </w:rPr>
+        <w:t xml:space="preserve"> comparé à certains sites qui ont plein de liens vers plein de pages qui ne se ressemblent toutes pas.</w:t>
       </w:r>
     </w:p>
     <w:sectPr>
@@ -1563,7 +1891,7 @@
 </file>
 
 <file path=word/endnotes.xml><?xml version="1.0" encoding="utf-8"?>
-<w:endnotes xmlns:wpc="http://schemas.microsoft.com/office/word/2010/wordprocessingCanvas" xmlns:cx="http://schemas.microsoft.com/office/drawing/2014/chartex" xmlns:cx1="http://schemas.microsoft.com/office/drawing/2015/9/8/chartex" xmlns:cx2="http://schemas.microsoft.com/office/drawing/2015/10/21/chartex" xmlns:cx3="http://schemas.microsoft.com/office/drawing/2016/5/9/chartex" xmlns:cx4="http://schemas.microsoft.com/office/drawing/2016/5/10/chartex" xmlns:cx5="http://schemas.microsoft.com/office/drawing/2016/5/11/chartex" xmlns:cx6="http://schemas.microsoft.com/office/drawing/2016/5/12/chartex" xmlns:cx7="http://schemas.microsoft.com/office/drawing/2016/5/13/chartex" xmlns:cx8="http://schemas.microsoft.com/office/drawing/2016/5/14/chartex" xmlns:mc="http://schemas.openxmlformats.org/markup-compatibility/2006" xmlns:aink="http://schemas.microsoft.com/office/drawing/2016/ink" xmlns:am3d="http://schemas.microsoft.com/office/drawing/2017/model3d" xmlns:o="urn:schemas-microsoft-com:office:office" xmlns:oel="http://schemas.microsoft.com/office/2019/extlst" xmlns:r="http://schemas.openxmlformats.org/officeDocument/2006/relationships" xmlns:m="http://schemas.openxmlformats.org/officeDocument/2006/math" xmlns:v="urn:schemas-microsoft-com:vml" xmlns:wp14="http://schemas.microsoft.com/office/word/2010/wordprocessingDrawing" xmlns:wp="http://schemas.openxmlformats.org/drawingml/2006/wordprocessingDrawing" xmlns:w10="urn:schemas-microsoft-com:office:word" xmlns:w="http://schemas.openxmlformats.org/wordprocessingml/2006/main" xmlns:w14="http://schemas.microsoft.com/office/word/2010/wordml" xmlns:w15="http://schemas.microsoft.com/office/word/2012/wordml" xmlns:w16cex="http://schemas.microsoft.com/office/word/2018/wordml/cex" xmlns:w16cid="http://schemas.microsoft.com/office/word/2016/wordml/cid" xmlns:w16="http://schemas.microsoft.com/office/word/2018/wordml" xmlns:w16du="http://schemas.microsoft.com/office/word/2023/wordml/word16du" xmlns:w16sdtdh="http://schemas.microsoft.com/office/word/2020/wordml/sdtdatahash" xmlns:w16se="http://schemas.microsoft.com/office/word/2015/wordml/symex" xmlns:wpg="http://schemas.microsoft.com/office/word/2010/wordprocessingGroup" xmlns:wpi="http://schemas.microsoft.com/office/word/2010/wordprocessingInk" xmlns:wne="http://schemas.microsoft.com/office/word/2006/wordml" xmlns:wps="http://schemas.microsoft.com/office/word/2010/wordprocessingShape" mc:Ignorable="w14 w15 w16se w16cid w16 w16cex w16sdtdh w16du wp14">
+<w:endnotes xmlns:wpc="http://schemas.microsoft.com/office/word/2010/wordprocessingCanvas" xmlns:cx="http://schemas.microsoft.com/office/drawing/2014/chartex" xmlns:cx1="http://schemas.microsoft.com/office/drawing/2015/9/8/chartex" xmlns:cx2="http://schemas.microsoft.com/office/drawing/2015/10/21/chartex" xmlns:cx3="http://schemas.microsoft.com/office/drawing/2016/5/9/chartex" xmlns:cx4="http://schemas.microsoft.com/office/drawing/2016/5/10/chartex" xmlns:cx5="http://schemas.microsoft.com/office/drawing/2016/5/11/chartex" xmlns:cx6="http://schemas.microsoft.com/office/drawing/2016/5/12/chartex" xmlns:cx7="http://schemas.microsoft.com/office/drawing/2016/5/13/chartex" xmlns:cx8="http://schemas.microsoft.com/office/drawing/2016/5/14/chartex" xmlns:mc="http://schemas.openxmlformats.org/markup-compatibility/2006" xmlns:aink="http://schemas.microsoft.com/office/drawing/2016/ink" xmlns:am3d="http://schemas.microsoft.com/office/drawing/2017/model3d" xmlns:o="urn:schemas-microsoft-com:office:office" xmlns:oel="http://schemas.microsoft.com/office/2019/extlst" xmlns:r="http://schemas.openxmlformats.org/officeDocument/2006/relationships" xmlns:m="http://schemas.openxmlformats.org/officeDocument/2006/math" xmlns:v="urn:schemas-microsoft-com:vml" xmlns:wp14="http://schemas.microsoft.com/office/word/2010/wordprocessingDrawing" xmlns:wp="http://schemas.openxmlformats.org/drawingml/2006/wordprocessingDrawing" xmlns:w10="urn:schemas-microsoft-com:office:word" xmlns:w="http://schemas.openxmlformats.org/wordprocessingml/2006/main" xmlns:w14="http://schemas.microsoft.com/office/word/2010/wordml" xmlns:w15="http://schemas.microsoft.com/office/word/2012/wordml" xmlns:w16cex="http://schemas.microsoft.com/office/word/2018/wordml/cex" xmlns:w16cid="http://schemas.microsoft.com/office/word/2016/wordml/cid" xmlns:w16="http://schemas.microsoft.com/office/word/2018/wordml" xmlns:w16sdtdh="http://schemas.microsoft.com/office/word/2020/wordml/sdtdatahash" xmlns:w16se="http://schemas.microsoft.com/office/word/2015/wordml/symex" xmlns:wpg="http://schemas.microsoft.com/office/word/2010/wordprocessingGroup" xmlns:wpi="http://schemas.microsoft.com/office/word/2010/wordprocessingInk" xmlns:wne="http://schemas.microsoft.com/office/word/2006/wordml" xmlns:wps="http://schemas.microsoft.com/office/word/2010/wordprocessingShape" mc:Ignorable="w14 w15 w16se w16cid w16 w16cex w16sdtdh wp14">
   <w:endnote w:type="separator" w:id="-1">
     <w:p>
       <w:pPr>
@@ -1588,7 +1916,7 @@
 </file>
 
 <file path=word/footer1.xml><?xml version="1.0" encoding="utf-8"?>
-<w:ftr xmlns:wpc="http://schemas.microsoft.com/office/word/2010/wordprocessingCanvas" xmlns:cx="http://schemas.microsoft.com/office/drawing/2014/chartex" xmlns:cx1="http://schemas.microsoft.com/office/drawing/2015/9/8/chartex" xmlns:cx2="http://schemas.microsoft.com/office/drawing/2015/10/21/chartex" xmlns:cx3="http://schemas.microsoft.com/office/drawing/2016/5/9/chartex" xmlns:cx4="http://schemas.microsoft.com/office/drawing/2016/5/10/chartex" xmlns:cx5="http://schemas.microsoft.com/office/drawing/2016/5/11/chartex" xmlns:cx6="http://schemas.microsoft.com/office/drawing/2016/5/12/chartex" xmlns:cx7="http://schemas.microsoft.com/office/drawing/2016/5/13/chartex" xmlns:cx8="http://schemas.microsoft.com/office/drawing/2016/5/14/chartex" xmlns:mc="http://schemas.openxmlformats.org/markup-compatibility/2006" xmlns:aink="http://schemas.microsoft.com/office/drawing/2016/ink" xmlns:am3d="http://schemas.microsoft.com/office/drawing/2017/model3d" xmlns:o="urn:schemas-microsoft-com:office:office" xmlns:oel="http://schemas.microsoft.com/office/2019/extlst" xmlns:r="http://schemas.openxmlformats.org/officeDocument/2006/relationships" xmlns:m="http://schemas.openxmlformats.org/officeDocument/2006/math" xmlns:v="urn:schemas-microsoft-com:vml" xmlns:wp14="http://schemas.microsoft.com/office/word/2010/wordprocessingDrawing" xmlns:wp="http://schemas.openxmlformats.org/drawingml/2006/wordprocessingDrawing" xmlns:w10="urn:schemas-microsoft-com:office:word" xmlns:w="http://schemas.openxmlformats.org/wordprocessingml/2006/main" xmlns:w14="http://schemas.microsoft.com/office/word/2010/wordml" xmlns:w15="http://schemas.microsoft.com/office/word/2012/wordml" xmlns:w16cex="http://schemas.microsoft.com/office/word/2018/wordml/cex" xmlns:w16cid="http://schemas.microsoft.com/office/word/2016/wordml/cid" xmlns:w16="http://schemas.microsoft.com/office/word/2018/wordml" xmlns:w16du="http://schemas.microsoft.com/office/word/2023/wordml/word16du" xmlns:w16sdtdh="http://schemas.microsoft.com/office/word/2020/wordml/sdtdatahash" xmlns:w16se="http://schemas.microsoft.com/office/word/2015/wordml/symex" xmlns:wpg="http://schemas.microsoft.com/office/word/2010/wordprocessingGroup" xmlns:wpi="http://schemas.microsoft.com/office/word/2010/wordprocessingInk" xmlns:wne="http://schemas.microsoft.com/office/word/2006/wordml" xmlns:wps="http://schemas.microsoft.com/office/word/2010/wordprocessingShape" mc:Ignorable="w14 w15 w16se w16cid w16 w16cex w16sdtdh w16du wp14">
+<w:ftr xmlns:wpc="http://schemas.microsoft.com/office/word/2010/wordprocessingCanvas" xmlns:cx="http://schemas.microsoft.com/office/drawing/2014/chartex" xmlns:cx1="http://schemas.microsoft.com/office/drawing/2015/9/8/chartex" xmlns:cx2="http://schemas.microsoft.com/office/drawing/2015/10/21/chartex" xmlns:cx3="http://schemas.microsoft.com/office/drawing/2016/5/9/chartex" xmlns:cx4="http://schemas.microsoft.com/office/drawing/2016/5/10/chartex" xmlns:cx5="http://schemas.microsoft.com/office/drawing/2016/5/11/chartex" xmlns:cx6="http://schemas.microsoft.com/office/drawing/2016/5/12/chartex" xmlns:cx7="http://schemas.microsoft.com/office/drawing/2016/5/13/chartex" xmlns:cx8="http://schemas.microsoft.com/office/drawing/2016/5/14/chartex" xmlns:mc="http://schemas.openxmlformats.org/markup-compatibility/2006" xmlns:aink="http://schemas.microsoft.com/office/drawing/2016/ink" xmlns:am3d="http://schemas.microsoft.com/office/drawing/2017/model3d" xmlns:o="urn:schemas-microsoft-com:office:office" xmlns:oel="http://schemas.microsoft.com/office/2019/extlst" xmlns:r="http://schemas.openxmlformats.org/officeDocument/2006/relationships" xmlns:m="http://schemas.openxmlformats.org/officeDocument/2006/math" xmlns:v="urn:schemas-microsoft-com:vml" xmlns:wp14="http://schemas.microsoft.com/office/word/2010/wordprocessingDrawing" xmlns:wp="http://schemas.openxmlformats.org/drawingml/2006/wordprocessingDrawing" xmlns:w10="urn:schemas-microsoft-com:office:word" xmlns:w="http://schemas.openxmlformats.org/wordprocessingml/2006/main" xmlns:w14="http://schemas.microsoft.com/office/word/2010/wordml" xmlns:w15="http://schemas.microsoft.com/office/word/2012/wordml" xmlns:w16cex="http://schemas.microsoft.com/office/word/2018/wordml/cex" xmlns:w16cid="http://schemas.microsoft.com/office/word/2016/wordml/cid" xmlns:w16="http://schemas.microsoft.com/office/word/2018/wordml" xmlns:w16sdtdh="http://schemas.microsoft.com/office/word/2020/wordml/sdtdatahash" xmlns:w16se="http://schemas.microsoft.com/office/word/2015/wordml/symex" xmlns:wpg="http://schemas.microsoft.com/office/word/2010/wordprocessingGroup" xmlns:wpi="http://schemas.microsoft.com/office/word/2010/wordprocessingInk" xmlns:wne="http://schemas.microsoft.com/office/word/2006/wordml" xmlns:wps="http://schemas.microsoft.com/office/word/2010/wordprocessingShape" mc:Ignorable="w14 w15 w16se w16cid w16 w16cex w16sdtdh wp14">
   <w:p>
     <w:pPr>
       <w:pStyle w:val="Pieddepage"/>
@@ -1598,7 +1926,7 @@
 </file>
 
 <file path=word/footnotes.xml><?xml version="1.0" encoding="utf-8"?>
-<w:footnotes xmlns:wpc="http://schemas.microsoft.com/office/word/2010/wordprocessingCanvas" xmlns:cx="http://schemas.microsoft.com/office/drawing/2014/chartex" xmlns:cx1="http://schemas.microsoft.com/office/drawing/2015/9/8/chartex" xmlns:cx2="http://schemas.microsoft.com/office/drawing/2015/10/21/chartex" xmlns:cx3="http://schemas.microsoft.com/office/drawing/2016/5/9/chartex" xmlns:cx4="http://schemas.microsoft.com/office/drawing/2016/5/10/chartex" xmlns:cx5="http://schemas.microsoft.com/office/drawing/2016/5/11/chartex" xmlns:cx6="http://schemas.microsoft.com/office/drawing/2016/5/12/chartex" xmlns:cx7="http://schemas.microsoft.com/office/drawing/2016/5/13/chartex" xmlns:cx8="http://schemas.microsoft.com/office/drawing/2016/5/14/chartex" xmlns:mc="http://schemas.openxmlformats.org/markup-compatibility/2006" xmlns:aink="http://schemas.microsoft.com/office/drawing/2016/ink" xmlns:am3d="http://schemas.microsoft.com/office/drawing/2017/model3d" xmlns:o="urn:schemas-microsoft-com:office:office" xmlns:oel="http://schemas.microsoft.com/office/2019/extlst" xmlns:r="http://schemas.openxmlformats.org/officeDocument/2006/relationships" xmlns:m="http://schemas.openxmlformats.org/officeDocument/2006/math" xmlns:v="urn:schemas-microsoft-com:vml" xmlns:wp14="http://schemas.microsoft.com/office/word/2010/wordprocessingDrawing" xmlns:wp="http://schemas.openxmlformats.org/drawingml/2006/wordprocessingDrawing" xmlns:w10="urn:schemas-microsoft-com:office:word" xmlns:w="http://schemas.openxmlformats.org/wordprocessingml/2006/main" xmlns:w14="http://schemas.microsoft.com/office/word/2010/wordml" xmlns:w15="http://schemas.microsoft.com/office/word/2012/wordml" xmlns:w16cex="http://schemas.microsoft.com/office/word/2018/wordml/cex" xmlns:w16cid="http://schemas.microsoft.com/office/word/2016/wordml/cid" xmlns:w16="http://schemas.microsoft.com/office/word/2018/wordml" xmlns:w16du="http://schemas.microsoft.com/office/word/2023/wordml/word16du" xmlns:w16sdtdh="http://schemas.microsoft.com/office/word/2020/wordml/sdtdatahash" xmlns:w16se="http://schemas.microsoft.com/office/word/2015/wordml/symex" xmlns:wpg="http://schemas.microsoft.com/office/word/2010/wordprocessingGroup" xmlns:wpi="http://schemas.microsoft.com/office/word/2010/wordprocessingInk" xmlns:wne="http://schemas.microsoft.com/office/word/2006/wordml" xmlns:wps="http://schemas.microsoft.com/office/word/2010/wordprocessingShape" mc:Ignorable="w14 w15 w16se w16cid w16 w16cex w16sdtdh w16du wp14">
+<w:footnotes xmlns:wpc="http://schemas.microsoft.com/office/word/2010/wordprocessingCanvas" xmlns:cx="http://schemas.microsoft.com/office/drawing/2014/chartex" xmlns:cx1="http://schemas.microsoft.com/office/drawing/2015/9/8/chartex" xmlns:cx2="http://schemas.microsoft.com/office/drawing/2015/10/21/chartex" xmlns:cx3="http://schemas.microsoft.com/office/drawing/2016/5/9/chartex" xmlns:cx4="http://schemas.microsoft.com/office/drawing/2016/5/10/chartex" xmlns:cx5="http://schemas.microsoft.com/office/drawing/2016/5/11/chartex" xmlns:cx6="http://schemas.microsoft.com/office/drawing/2016/5/12/chartex" xmlns:cx7="http://schemas.microsoft.com/office/drawing/2016/5/13/chartex" xmlns:cx8="http://schemas.microsoft.com/office/drawing/2016/5/14/chartex" xmlns:mc="http://schemas.openxmlformats.org/markup-compatibility/2006" xmlns:aink="http://schemas.microsoft.com/office/drawing/2016/ink" xmlns:am3d="http://schemas.microsoft.com/office/drawing/2017/model3d" xmlns:o="urn:schemas-microsoft-com:office:office" xmlns:oel="http://schemas.microsoft.com/office/2019/extlst" xmlns:r="http://schemas.openxmlformats.org/officeDocument/2006/relationships" xmlns:m="http://schemas.openxmlformats.org/officeDocument/2006/math" xmlns:v="urn:schemas-microsoft-com:vml" xmlns:wp14="http://schemas.microsoft.com/office/word/2010/wordprocessingDrawing" xmlns:wp="http://schemas.openxmlformats.org/drawingml/2006/wordprocessingDrawing" xmlns:w10="urn:schemas-microsoft-com:office:word" xmlns:w="http://schemas.openxmlformats.org/wordprocessingml/2006/main" xmlns:w14="http://schemas.microsoft.com/office/word/2010/wordml" xmlns:w15="http://schemas.microsoft.com/office/word/2012/wordml" xmlns:w16cex="http://schemas.microsoft.com/office/word/2018/wordml/cex" xmlns:w16cid="http://schemas.microsoft.com/office/word/2016/wordml/cid" xmlns:w16="http://schemas.microsoft.com/office/word/2018/wordml" xmlns:w16sdtdh="http://schemas.microsoft.com/office/word/2020/wordml/sdtdatahash" xmlns:w16se="http://schemas.microsoft.com/office/word/2015/wordml/symex" xmlns:wpg="http://schemas.microsoft.com/office/word/2010/wordprocessingGroup" xmlns:wpi="http://schemas.microsoft.com/office/word/2010/wordprocessingInk" xmlns:wne="http://schemas.microsoft.com/office/word/2006/wordml" xmlns:wps="http://schemas.microsoft.com/office/word/2010/wordprocessingShape" mc:Ignorable="w14 w15 w16se w16cid w16 w16cex w16sdtdh wp14">
   <w:footnote w:type="separator" w:id="-1">
     <w:p>
       <w:pPr>
@@ -1623,7 +1951,7 @@
 </file>
 
 <file path=word/header1.xml><?xml version="1.0" encoding="utf-8"?>
-<w:hdr xmlns:wpc="http://schemas.microsoft.com/office/word/2010/wordprocessingCanvas" xmlns:cx="http://schemas.microsoft.com/office/drawing/2014/chartex" xmlns:cx1="http://schemas.microsoft.com/office/drawing/2015/9/8/chartex" xmlns:cx2="http://schemas.microsoft.com/office/drawing/2015/10/21/chartex" xmlns:cx3="http://schemas.microsoft.com/office/drawing/2016/5/9/chartex" xmlns:cx4="http://schemas.microsoft.com/office/drawing/2016/5/10/chartex" xmlns:cx5="http://schemas.microsoft.com/office/drawing/2016/5/11/chartex" xmlns:cx6="http://schemas.microsoft.com/office/drawing/2016/5/12/chartex" xmlns:cx7="http://schemas.microsoft.com/office/drawing/2016/5/13/chartex" xmlns:cx8="http://schemas.microsoft.com/office/drawing/2016/5/14/chartex" xmlns:mc="http://schemas.openxmlformats.org/markup-compatibility/2006" xmlns:aink="http://schemas.microsoft.com/office/drawing/2016/ink" xmlns:am3d="http://schemas.microsoft.com/office/drawing/2017/model3d" xmlns:o="urn:schemas-microsoft-com:office:office" xmlns:oel="http://schemas.microsoft.com/office/2019/extlst" xmlns:r="http://schemas.openxmlformats.org/officeDocument/2006/relationships" xmlns:m="http://schemas.openxmlformats.org/officeDocument/2006/math" xmlns:v="urn:schemas-microsoft-com:vml" xmlns:wp14="http://schemas.microsoft.com/office/word/2010/wordprocessingDrawing" xmlns:wp="http://schemas.openxmlformats.org/drawingml/2006/wordprocessingDrawing" xmlns:w10="urn:schemas-microsoft-com:office:word" xmlns:w="http://schemas.openxmlformats.org/wordprocessingml/2006/main" xmlns:w14="http://schemas.microsoft.com/office/word/2010/wordml" xmlns:w15="http://schemas.microsoft.com/office/word/2012/wordml" xmlns:w16cex="http://schemas.microsoft.com/office/word/2018/wordml/cex" xmlns:w16cid="http://schemas.microsoft.com/office/word/2016/wordml/cid" xmlns:w16="http://schemas.microsoft.com/office/word/2018/wordml" xmlns:w16du="http://schemas.microsoft.com/office/word/2023/wordml/word16du" xmlns:w16sdtdh="http://schemas.microsoft.com/office/word/2020/wordml/sdtdatahash" xmlns:w16se="http://schemas.microsoft.com/office/word/2015/wordml/symex" xmlns:wpg="http://schemas.microsoft.com/office/word/2010/wordprocessingGroup" xmlns:wpi="http://schemas.microsoft.com/office/word/2010/wordprocessingInk" xmlns:wne="http://schemas.microsoft.com/office/word/2006/wordml" xmlns:wps="http://schemas.microsoft.com/office/word/2010/wordprocessingShape" mc:Ignorable="w14 w15 w16se w16cid w16 w16cex w16sdtdh w16du wp14">
+<w:hdr xmlns:wpc="http://schemas.microsoft.com/office/word/2010/wordprocessingCanvas" xmlns:cx="http://schemas.microsoft.com/office/drawing/2014/chartex" xmlns:cx1="http://schemas.microsoft.com/office/drawing/2015/9/8/chartex" xmlns:cx2="http://schemas.microsoft.com/office/drawing/2015/10/21/chartex" xmlns:cx3="http://schemas.microsoft.com/office/drawing/2016/5/9/chartex" xmlns:cx4="http://schemas.microsoft.com/office/drawing/2016/5/10/chartex" xmlns:cx5="http://schemas.microsoft.com/office/drawing/2016/5/11/chartex" xmlns:cx6="http://schemas.microsoft.com/office/drawing/2016/5/12/chartex" xmlns:cx7="http://schemas.microsoft.com/office/drawing/2016/5/13/chartex" xmlns:cx8="http://schemas.microsoft.com/office/drawing/2016/5/14/chartex" xmlns:mc="http://schemas.openxmlformats.org/markup-compatibility/2006" xmlns:aink="http://schemas.microsoft.com/office/drawing/2016/ink" xmlns:am3d="http://schemas.microsoft.com/office/drawing/2017/model3d" xmlns:o="urn:schemas-microsoft-com:office:office" xmlns:oel="http://schemas.microsoft.com/office/2019/extlst" xmlns:r="http://schemas.openxmlformats.org/officeDocument/2006/relationships" xmlns:m="http://schemas.openxmlformats.org/officeDocument/2006/math" xmlns:v="urn:schemas-microsoft-com:vml" xmlns:wp14="http://schemas.microsoft.com/office/word/2010/wordprocessingDrawing" xmlns:wp="http://schemas.openxmlformats.org/drawingml/2006/wordprocessingDrawing" xmlns:w10="urn:schemas-microsoft-com:office:word" xmlns:w="http://schemas.openxmlformats.org/wordprocessingml/2006/main" xmlns:w14="http://schemas.microsoft.com/office/word/2010/wordml" xmlns:w15="http://schemas.microsoft.com/office/word/2012/wordml" xmlns:w16cex="http://schemas.microsoft.com/office/word/2018/wordml/cex" xmlns:w16cid="http://schemas.microsoft.com/office/word/2016/wordml/cid" xmlns:w16="http://schemas.microsoft.com/office/word/2018/wordml" xmlns:w16sdtdh="http://schemas.microsoft.com/office/word/2020/wordml/sdtdatahash" xmlns:w16se="http://schemas.microsoft.com/office/word/2015/wordml/symex" xmlns:wpg="http://schemas.microsoft.com/office/word/2010/wordprocessingGroup" xmlns:wpi="http://schemas.microsoft.com/office/word/2010/wordprocessingInk" xmlns:wne="http://schemas.microsoft.com/office/word/2006/wordml" xmlns:wps="http://schemas.microsoft.com/office/word/2010/wordprocessingShape" mc:Ignorable="w14 w15 w16se w16cid w16 w16cex w16sdtdh wp14">
   <w:p>
     <w:pPr>
       <w:pStyle w:val="En-tte"/>
@@ -1644,7 +1972,7 @@
 </file>
 
 <file path=word/styles.xml><?xml version="1.0" encoding="utf-8"?>
-<w:styles xmlns:mc="http://schemas.openxmlformats.org/markup-compatibility/2006" xmlns:r="http://schemas.openxmlformats.org/officeDocument/2006/relationships" xmlns:w="http://schemas.openxmlformats.org/wordprocessingml/2006/main" xmlns:w14="http://schemas.microsoft.com/office/word/2010/wordml" xmlns:w15="http://schemas.microsoft.com/office/word/2012/wordml" xmlns:w16cex="http://schemas.microsoft.com/office/word/2018/wordml/cex" xmlns:w16cid="http://schemas.microsoft.com/office/word/2016/wordml/cid" xmlns:w16="http://schemas.microsoft.com/office/word/2018/wordml" xmlns:w16du="http://schemas.microsoft.com/office/word/2023/wordml/word16du" xmlns:w16sdtdh="http://schemas.microsoft.com/office/word/2020/wordml/sdtdatahash" xmlns:w16se="http://schemas.microsoft.com/office/word/2015/wordml/symex" mc:Ignorable="w14 w15 w16se w16cid w16 w16cex w16sdtdh w16du">
+<w:styles xmlns:mc="http://schemas.openxmlformats.org/markup-compatibility/2006" xmlns:r="http://schemas.openxmlformats.org/officeDocument/2006/relationships" xmlns:w="http://schemas.openxmlformats.org/wordprocessingml/2006/main" xmlns:w14="http://schemas.microsoft.com/office/word/2010/wordml" xmlns:w15="http://schemas.microsoft.com/office/word/2012/wordml" xmlns:w16cex="http://schemas.microsoft.com/office/word/2018/wordml/cex" xmlns:w16cid="http://schemas.microsoft.com/office/word/2016/wordml/cid" xmlns:w16="http://schemas.microsoft.com/office/word/2018/wordml" xmlns:w16sdtdh="http://schemas.microsoft.com/office/word/2020/wordml/sdtdatahash" xmlns:w16se="http://schemas.microsoft.com/office/word/2015/wordml/symex" mc:Ignorable="w14 w15 w16se w16cid w16 w16cex w16sdtdh">
   <w:docDefaults>
     <w:rPrDefault>
       <w:rPr>

</xml_diff>